<commit_message>
Fixed the wrong link to SWMR repository.
Former-commit-id: 729b7ac442dc6701f1a8ffe5d62011e12912aa3b
</commit_message>
<xml_diff>
--- a/projects/SWMR/UG-HDF5-SWMR-20130629-v3.docx
+++ b/projects/SWMR/UG-HDF5-SWMR-20130629-v3.docx
@@ -1,13 +1,11 @@
 
 <file path=word/document.xml><?xml version="1.0" encoding="utf-8"?>
-<w:document xmlns:wpc="http://schemas.microsoft.com/office/word/2010/wordprocessingCanvas" xmlns:mc="http://schemas.openxmlformats.org/markup-compatibility/2006" xmlns:o="urn:schemas-microsoft-com:office:office" xmlns:r="http://schemas.openxmlformats.org/officeDocument/2006/relationships" xmlns:m="http://schemas.openxmlformats.org/officeDocument/2006/math" xmlns:v="urn:schemas-microsoft-com:vml" xmlns:wp14="http://schemas.microsoft.com/office/word/2010/wordprocessingDrawing" xmlns:wp="http://schemas.openxmlformats.org/drawingml/2006/wordprocessingDrawing" xmlns:w10="urn:schemas-microsoft-com:office:word" xmlns:w="http://schemas.openxmlformats.org/wordprocessingml/2006/main" xmlns:w14="http://schemas.microsoft.com/office/word/2010/wordml" xmlns:wpg="http://schemas.microsoft.com/office/word/2010/wordprocessingGroup" xmlns:wpi="http://schemas.microsoft.com/office/word/2010/wordprocessingInk" xmlns:wne="http://schemas.microsoft.com/office/word/2006/wordml" xmlns:wps="http://schemas.microsoft.com/office/word/2010/wordprocessingShape" mc:Ignorable="w14 wp14">
+<w:document xmlns:wpc="http://schemas.microsoft.com/office/word/2010/wordprocessingCanvas" xmlns:mo="http://schemas.microsoft.com/office/mac/office/2008/main" xmlns:mc="http://schemas.openxmlformats.org/markup-compatibility/2006" xmlns:mv="urn:schemas-microsoft-com:mac:vml" xmlns:o="urn:schemas-microsoft-com:office:office" xmlns:r="http://schemas.openxmlformats.org/officeDocument/2006/relationships" xmlns:m="http://schemas.openxmlformats.org/officeDocument/2006/math" xmlns:v="urn:schemas-microsoft-com:vml" xmlns:wp14="http://schemas.microsoft.com/office/word/2010/wordprocessingDrawing" xmlns:wp="http://schemas.openxmlformats.org/drawingml/2006/wordprocessingDrawing" xmlns:w10="urn:schemas-microsoft-com:office:word" xmlns:w="http://schemas.openxmlformats.org/wordprocessingml/2006/main" xmlns:w14="http://schemas.microsoft.com/office/word/2010/wordml" xmlns:wpg="http://schemas.microsoft.com/office/word/2010/wordprocessingGroup" xmlns:wpi="http://schemas.microsoft.com/office/word/2010/wordprocessingInk" xmlns:wne="http://schemas.microsoft.com/office/word/2006/wordml" xmlns:wps="http://schemas.microsoft.com/office/word/2010/wordprocessingShape" mc:Ignorable="w14 wp14">
   <w:body>
     <w:p>
       <w:pPr>
         <w:pStyle w:val="Title"/>
       </w:pPr>
-      <w:bookmarkStart w:id="0" w:name="_GoBack"/>
-      <w:bookmarkEnd w:id="0"/>
       <w:r>
         <w:t xml:space="preserve">HDF5 </w:t>
       </w:r>
@@ -121,7 +119,7 @@
         <mc:AlternateContent>
           <mc:Choice Requires="wps">
             <w:drawing>
-              <wp:anchor distT="0" distB="0" distL="114300" distR="114300" simplePos="0" relativeHeight="251659264" behindDoc="0" locked="0" layoutInCell="1" allowOverlap="1" wp14:anchorId="63894C64" wp14:editId="254491F0">
+              <wp:anchor distT="0" distB="0" distL="114300" distR="114300" simplePos="0" relativeHeight="251659264" behindDoc="0" locked="0" layoutInCell="1" allowOverlap="1" wp14:anchorId="183FAFBB" wp14:editId="5E455AA5">
                 <wp:simplePos x="0" y="0"/>
                 <wp:positionH relativeFrom="column">
                   <wp:posOffset>3397250</wp:posOffset>
@@ -129,7 +127,7 @@
                 <wp:positionV relativeFrom="paragraph">
                   <wp:posOffset>1363980</wp:posOffset>
                 </wp:positionV>
-                <wp:extent cx="2527300" cy="1403985"/>
+                <wp:extent cx="2527300" cy="1724660"/>
                 <wp:effectExtent l="0" t="0" r="0" b="0"/>
                 <wp:wrapNone/>
                 <wp:docPr id="307" name="Text Box 2"/>
@@ -145,7 +143,7 @@
                       <wps:spPr bwMode="auto">
                         <a:xfrm>
                           <a:off x="0" y="0"/>
-                          <a:ext cx="2527300" cy="1403985"/>
+                          <a:ext cx="2527300" cy="1724660"/>
                         </a:xfrm>
                         <a:prstGeom prst="rect">
                           <a:avLst/>
@@ -169,7 +167,7 @@
                                 <w:noProof/>
                               </w:rPr>
                               <w:drawing>
-                                <wp:inline distT="0" distB="0" distL="0" distR="0" wp14:anchorId="1824B700" wp14:editId="538D27CE">
+                                <wp:inline distT="0" distB="0" distL="0" distR="0" wp14:anchorId="2D02F843" wp14:editId="65FAE686">
                                   <wp:extent cx="2331720" cy="1453896"/>
                                   <wp:effectExtent l="0" t="0" r="0" b="0"/>
                                   <wp:docPr id="17" name="Picture 17"/>
@@ -332,17 +330,14 @@
       <w:pPr>
         <w:pStyle w:val="Copyright"/>
       </w:pPr>
+      <w:proofErr w:type="gramStart"/>
       <w:r>
         <w:lastRenderedPageBreak/>
-        <w:t xml:space="preserve">Copyright 2013 by </w:t>
-      </w:r>
-      <w:proofErr w:type="gramStart"/>
-      <w:r>
-        <w:t>The</w:t>
+        <w:t>Copyright 2013 by The HDF Group.</w:t>
       </w:r>
       <w:proofErr w:type="gramEnd"/>
       <w:r>
-        <w:t xml:space="preserve"> HDF Group. </w:t>
+        <w:t xml:space="preserve"> </w:t>
       </w:r>
     </w:p>
     <w:p/>
@@ -1535,177 +1530,177 @@
       <w:pPr>
         <w:pStyle w:val="Heading1"/>
       </w:pPr>
-      <w:bookmarkStart w:id="1" w:name="_Toc366568946"/>
+      <w:bookmarkStart w:id="0" w:name="_Toc366568946"/>
       <w:r>
         <w:lastRenderedPageBreak/>
         <w:t>Introduction</w:t>
       </w:r>
+      <w:bookmarkEnd w:id="0"/>
+      <w:r>
+        <w:t xml:space="preserve"> </w:t>
+      </w:r>
+    </w:p>
+    <w:p>
+      <w:r>
+        <w:t>The c</w:t>
+      </w:r>
+      <w:r>
+        <w:t xml:space="preserve">urrent implementation of the </w:t>
+      </w:r>
+      <w:r>
+        <w:t xml:space="preserve">HDF5 </w:t>
+      </w:r>
+      <w:r>
+        <w:t>Library</w:t>
+      </w:r>
+      <w:r>
+        <w:t>, 1.8.x,</w:t>
+      </w:r>
+      <w:r>
+        <w:t xml:space="preserve"> </w:t>
+      </w:r>
+      <w:r>
+        <w:t>does</w:t>
+      </w:r>
+      <w:r>
+        <w:t xml:space="preserve"> not support </w:t>
+      </w:r>
+      <w:r>
+        <w:t xml:space="preserve">a </w:t>
+      </w:r>
+      <w:r>
+        <w:t>concurrent read</w:t>
+      </w:r>
+      <w:r>
+        <w:t xml:space="preserve"> </w:t>
+      </w:r>
+      <w:r>
+        <w:t>from an HDF5 file while it is being written</w:t>
+      </w:r>
+      <w:r>
+        <w:t xml:space="preserve"> to</w:t>
+      </w:r>
+      <w:r>
+        <w:t xml:space="preserve"> without explicit coordination between the processes. This limitation makes inspecting data while it is being collected impossible at the file level. </w:t>
+      </w:r>
+    </w:p>
+    <w:p/>
+    <w:p>
+      <w:r>
+        <w:t>The primary reason for this lack of concurrent read/write access is the complexity of the HDF5 file format combined with the presence of a caching layer in the library. The internal structure of an HDF5 file includes internal file addresses</w:t>
+      </w:r>
+      <w:r>
+        <w:t xml:space="preserve">. It </w:t>
+      </w:r>
+      <w:r>
+        <w:t>is possible that a file metadata object can be flushed to the disk before other objects it references are flushed</w:t>
+      </w:r>
+      <w:r>
+        <w:t>. This would</w:t>
+      </w:r>
+      <w:r>
+        <w:t xml:space="preserve"> creat</w:t>
+      </w:r>
+      <w:r>
+        <w:t xml:space="preserve">e a transiently invalid file. </w:t>
+      </w:r>
+      <w:r>
+        <w:t>A reader that opens this partially written file could attempt to resolve the invalid file address and read garbage instea</w:t>
+      </w:r>
+      <w:r>
+        <w:t xml:space="preserve">d of the expected file object. </w:t>
+      </w:r>
+      <w:r>
+        <w:t>Other considerations, such as free space recycling in the file, are also problematic under concurrent access.</w:t>
+      </w:r>
+    </w:p>
+    <w:p/>
+    <w:p>
+      <w:r>
+        <w:t>In order to address this issue, HDF5 developers have been exploring a mechanism to allow for concurrent access by a single writer process with any number of reader processes</w:t>
+      </w:r>
+      <w:r>
+        <w:t>. This</w:t>
+      </w:r>
+      <w:r>
+        <w:t xml:space="preserve"> data access pattern </w:t>
+      </w:r>
+      <w:r>
+        <w:t xml:space="preserve">is </w:t>
+      </w:r>
+      <w:r>
+        <w:t xml:space="preserve">known as </w:t>
+      </w:r>
+      <w:r>
+        <w:t xml:space="preserve">single-writer/multiple-reader </w:t>
+      </w:r>
+      <w:r>
+        <w:t xml:space="preserve">or </w:t>
+      </w:r>
+      <w:r>
+        <w:t>SWMR</w:t>
+      </w:r>
+      <w:r>
+        <w:t xml:space="preserve"> for short</w:t>
+      </w:r>
+      <w:r>
+        <w:t xml:space="preserve">. </w:t>
+      </w:r>
+    </w:p>
+    <w:p/>
+    <w:p>
+      <w:r>
+        <w:t xml:space="preserve">Some of the HDF5 </w:t>
+      </w:r>
+      <w:r>
+        <w:t xml:space="preserve">Library’s </w:t>
+      </w:r>
+      <w:r>
+        <w:t>internal structures were enhanced to be SWMR-safe and tests were added to validate the SWMR design assumptions.</w:t>
+      </w:r>
+    </w:p>
+    <w:p/>
+    <w:p>
+      <w:r>
+        <w:t>While the general SWMR feature is far from completion, the prototype described in this document supports a particular SWMR access pattern that might be of interest to many application developers: a writer process can append data to the datasets in an HDF5 file while several reader processes can concurrently read the new data from the file. No communications between the processes and no file locking are required. The processes can run on the same or on different platforms.</w:t>
+      </w:r>
+    </w:p>
+    <w:p/>
+    <w:p>
+      <w:r>
+        <w:t xml:space="preserve">This document </w:t>
+      </w:r>
+      <w:r>
+        <w:t xml:space="preserve">was written for </w:t>
+      </w:r>
+      <w:r>
+        <w:t xml:space="preserve">application developers who might be interested in trying </w:t>
+      </w:r>
+      <w:r>
+        <w:t xml:space="preserve">SWMR </w:t>
+      </w:r>
+      <w:r>
+        <w:t>and providing feedback to the HDF5 develop</w:t>
+      </w:r>
+      <w:r>
+        <w:t>ment team</w:t>
+      </w:r>
+      <w:r>
+        <w:t xml:space="preserve">. </w:t>
+      </w:r>
+    </w:p>
+    <w:p/>
+    <w:p/>
+    <w:p/>
+    <w:p>
+      <w:pPr>
+        <w:pStyle w:val="Heading2"/>
+      </w:pPr>
+      <w:bookmarkStart w:id="1" w:name="_Toc366568947"/>
+      <w:r>
+        <w:t>POSIX-compliant Requirement</w:t>
+      </w:r>
       <w:bookmarkEnd w:id="1"/>
-      <w:r>
-        <w:t xml:space="preserve"> </w:t>
-      </w:r>
-    </w:p>
-    <w:p>
-      <w:r>
-        <w:t>The c</w:t>
-      </w:r>
-      <w:r>
-        <w:t xml:space="preserve">urrent implementation of the </w:t>
-      </w:r>
-      <w:r>
-        <w:t xml:space="preserve">HDF5 </w:t>
-      </w:r>
-      <w:r>
-        <w:t>Library</w:t>
-      </w:r>
-      <w:r>
-        <w:t>, 1.8.x,</w:t>
-      </w:r>
-      <w:r>
-        <w:t xml:space="preserve"> </w:t>
-      </w:r>
-      <w:r>
-        <w:t>does</w:t>
-      </w:r>
-      <w:r>
-        <w:t xml:space="preserve"> not support </w:t>
-      </w:r>
-      <w:r>
-        <w:t xml:space="preserve">a </w:t>
-      </w:r>
-      <w:r>
-        <w:t>concurrent read</w:t>
-      </w:r>
-      <w:r>
-        <w:t xml:space="preserve"> </w:t>
-      </w:r>
-      <w:r>
-        <w:t>from an HDF5 file while it is being written</w:t>
-      </w:r>
-      <w:r>
-        <w:t xml:space="preserve"> to</w:t>
-      </w:r>
-      <w:r>
-        <w:t xml:space="preserve"> without explicit coordination between the processes. This limitation makes inspecting data while it is being collected impossible at the file level. </w:t>
-      </w:r>
-    </w:p>
-    <w:p/>
-    <w:p>
-      <w:r>
-        <w:t>The primary reason for this lack of concurrent read/write access is the complexity of the HDF5 file format combined with the presence of a caching layer in the library. The internal structure of an HDF5 file includes internal file addresses</w:t>
-      </w:r>
-      <w:r>
-        <w:t xml:space="preserve">. It </w:t>
-      </w:r>
-      <w:r>
-        <w:t>is possible that a file metadata object can be flushed to the disk before other objects it references are flushed</w:t>
-      </w:r>
-      <w:r>
-        <w:t>. This would</w:t>
-      </w:r>
-      <w:r>
-        <w:t xml:space="preserve"> creat</w:t>
-      </w:r>
-      <w:r>
-        <w:t xml:space="preserve">e a transiently invalid file. </w:t>
-      </w:r>
-      <w:r>
-        <w:t>A reader that opens this partially written file could attempt to resolve the invalid file address and read garbage instea</w:t>
-      </w:r>
-      <w:r>
-        <w:t xml:space="preserve">d of the expected file object. </w:t>
-      </w:r>
-      <w:r>
-        <w:t>Other considerations, such as free space recycling in the file, are also problematic under concurrent access.</w:t>
-      </w:r>
-    </w:p>
-    <w:p/>
-    <w:p>
-      <w:r>
-        <w:t>In order to address this issue, HDF5 developers have been exploring a mechanism to allow for concurrent access by a single writer process with any number of reader processes</w:t>
-      </w:r>
-      <w:r>
-        <w:t>. This</w:t>
-      </w:r>
-      <w:r>
-        <w:t xml:space="preserve"> data access pattern </w:t>
-      </w:r>
-      <w:r>
-        <w:t xml:space="preserve">is </w:t>
-      </w:r>
-      <w:r>
-        <w:t xml:space="preserve">known as </w:t>
-      </w:r>
-      <w:r>
-        <w:t xml:space="preserve">single-writer/multiple-reader </w:t>
-      </w:r>
-      <w:r>
-        <w:t xml:space="preserve">or </w:t>
-      </w:r>
-      <w:r>
-        <w:t>SWMR</w:t>
-      </w:r>
-      <w:r>
-        <w:t xml:space="preserve"> for short</w:t>
-      </w:r>
-      <w:r>
-        <w:t xml:space="preserve">. </w:t>
-      </w:r>
-    </w:p>
-    <w:p/>
-    <w:p>
-      <w:r>
-        <w:t xml:space="preserve">Some of the HDF5 </w:t>
-      </w:r>
-      <w:r>
-        <w:t xml:space="preserve">Library’s </w:t>
-      </w:r>
-      <w:r>
-        <w:t>internal structures were enhanced to be SWMR-safe and tests were added to validate the SWMR design assumptions.</w:t>
-      </w:r>
-    </w:p>
-    <w:p/>
-    <w:p>
-      <w:r>
-        <w:t>While the general SWMR feature is far from completion, the prototype described in this document supports a particular SWMR access pattern that might be of interest to many application developers: a writer process can append data to the datasets in an HDF5 file while several reader processes can concurrently read the new data from the file. No communications between the processes and no file locking are required. The processes can run on the same or on different platforms.</w:t>
-      </w:r>
-    </w:p>
-    <w:p/>
-    <w:p>
-      <w:r>
-        <w:t xml:space="preserve">This document </w:t>
-      </w:r>
-      <w:r>
-        <w:t xml:space="preserve">was written for </w:t>
-      </w:r>
-      <w:r>
-        <w:t xml:space="preserve">application developers who might be interested in trying </w:t>
-      </w:r>
-      <w:r>
-        <w:t xml:space="preserve">SWMR </w:t>
-      </w:r>
-      <w:r>
-        <w:t>and providing feedback to the HDF5 develop</w:t>
-      </w:r>
-      <w:r>
-        <w:t>ment team</w:t>
-      </w:r>
-      <w:r>
-        <w:t xml:space="preserve">. </w:t>
-      </w:r>
-    </w:p>
-    <w:p/>
-    <w:p/>
-    <w:p/>
-    <w:p>
-      <w:pPr>
-        <w:pStyle w:val="Heading2"/>
-      </w:pPr>
-      <w:bookmarkStart w:id="2" w:name="_Toc366568947"/>
-      <w:r>
-        <w:t>POSIX-compliant Requirement</w:t>
-      </w:r>
-      <w:bookmarkEnd w:id="2"/>
     </w:p>
     <w:p>
       <w:r>
@@ -1719,7 +1714,7 @@
       <w:pPr>
         <w:pStyle w:val="Heading1"/>
       </w:pPr>
-      <w:bookmarkStart w:id="3" w:name="_Toc366568948"/>
+      <w:bookmarkStart w:id="2" w:name="_Toc366568948"/>
       <w:r>
         <w:lastRenderedPageBreak/>
         <w:t xml:space="preserve">The </w:t>
@@ -1727,12 +1722,12 @@
       <w:r>
         <w:t>SWMR Appro</w:t>
       </w:r>
-      <w:bookmarkStart w:id="4" w:name="SwmrApproach"/>
-      <w:bookmarkEnd w:id="4"/>
+      <w:bookmarkStart w:id="3" w:name="SwmrApproach"/>
+      <w:bookmarkEnd w:id="3"/>
       <w:r>
         <w:t>ach</w:t>
       </w:r>
-      <w:bookmarkEnd w:id="3"/>
+      <w:bookmarkEnd w:id="2"/>
     </w:p>
     <w:p>
       <w:r>
@@ -1932,7 +1927,7 @@
       <w:pPr>
         <w:pStyle w:val="Heading1"/>
       </w:pPr>
-      <w:bookmarkStart w:id="5" w:name="_Toc366568949"/>
+      <w:bookmarkStart w:id="4" w:name="_Toc366568949"/>
       <w:r>
         <w:lastRenderedPageBreak/>
         <w:t>SWMR Scope</w:t>
@@ -1940,12 +1935,12 @@
       <w:r>
         <w:t xml:space="preserve"> </w:t>
       </w:r>
-      <w:bookmarkStart w:id="6" w:name="SwmrScopeAndLimitations"/>
-      <w:bookmarkEnd w:id="6"/>
+      <w:bookmarkStart w:id="5" w:name="SwmrScopeAndLimitations"/>
+      <w:bookmarkEnd w:id="5"/>
       <w:r>
         <w:t>and Limitations</w:t>
       </w:r>
-      <w:bookmarkEnd w:id="5"/>
+      <w:bookmarkEnd w:id="4"/>
     </w:p>
     <w:p>
       <w:r>
@@ -2104,7 +2099,7 @@
       <w:pPr>
         <w:pStyle w:val="Heading1"/>
       </w:pPr>
-      <w:bookmarkStart w:id="7" w:name="_Toc366568950"/>
+      <w:bookmarkStart w:id="6" w:name="_Toc366568950"/>
       <w:r>
         <w:lastRenderedPageBreak/>
         <w:t xml:space="preserve">The </w:t>
@@ -2112,42 +2107,42 @@
       <w:r>
         <w:t>SW</w:t>
       </w:r>
-      <w:bookmarkStart w:id="8" w:name="SwmrEnabledHdf5Library"/>
+      <w:bookmarkStart w:id="7" w:name="SwmrEnabledHdf5Library"/>
+      <w:bookmarkEnd w:id="7"/>
+      <w:r>
+        <w:t>MR</w:t>
+      </w:r>
+      <w:r>
+        <w:t>-</w:t>
+      </w:r>
+      <w:r>
+        <w:t>e</w:t>
+      </w:r>
+      <w:r>
+        <w:t>nabled HDF5 Library</w:t>
+      </w:r>
+      <w:bookmarkEnd w:id="6"/>
+    </w:p>
+    <w:p>
+      <w:r>
+        <w:t>The purpose of this chapter is to describe what must be installed and configured so that the SWMR feature can be used.</w:t>
+      </w:r>
+    </w:p>
+    <w:p/>
+    <w:p/>
+    <w:p/>
+    <w:p>
+      <w:pPr>
+        <w:pStyle w:val="Heading2"/>
+      </w:pPr>
+      <w:bookmarkStart w:id="8" w:name="_Toc366568951"/>
+      <w:r>
+        <w:t xml:space="preserve">Getting the </w:t>
+      </w:r>
+      <w:r>
+        <w:t>Source</w:t>
+      </w:r>
       <w:bookmarkEnd w:id="8"/>
-      <w:r>
-        <w:t>MR</w:t>
-      </w:r>
-      <w:r>
-        <w:t>-</w:t>
-      </w:r>
-      <w:r>
-        <w:t>e</w:t>
-      </w:r>
-      <w:r>
-        <w:t>nabled HDF5 Library</w:t>
-      </w:r>
-      <w:bookmarkEnd w:id="7"/>
-    </w:p>
-    <w:p>
-      <w:r>
-        <w:t>The purpose of this chapter is to describe what must be installed and configured so that the SWMR feature can be used.</w:t>
-      </w:r>
-    </w:p>
-    <w:p/>
-    <w:p/>
-    <w:p/>
-    <w:p>
-      <w:pPr>
-        <w:pStyle w:val="Heading2"/>
-      </w:pPr>
-      <w:bookmarkStart w:id="9" w:name="_Toc366568951"/>
-      <w:r>
-        <w:t xml:space="preserve">Getting the </w:t>
-      </w:r>
-      <w:r>
-        <w:t>Source</w:t>
-      </w:r>
-      <w:bookmarkEnd w:id="9"/>
     </w:p>
     <w:p>
       <w:r>
@@ -2170,11 +2165,16 @@
           <w:rPr>
             <w:rStyle w:val="Hyperlink"/>
           </w:rPr>
-          <w:t>http://svn.hdfgroup.uiuc.edu/hdf5/branches/revise_chunks/</w:t>
+          <w:t>http://svn.hdfgroup.uiuc.edu/hdf5/branches/revise_chksum_retry</w:t>
         </w:r>
       </w:hyperlink>
-      <w:r>
-        <w:t xml:space="preserve">. Miscellaneous SWMR documentation and the latest source tar ball can be found at the FTP server </w:t>
+      <w:bookmarkStart w:id="9" w:name="_GoBack"/>
+      <w:bookmarkEnd w:id="9"/>
+      <w:r>
+        <w:t xml:space="preserve">. </w:t>
+      </w:r>
+      <w:r>
+        <w:t xml:space="preserve">Miscellaneous SWMR documentation and the latest source tar ball can be found at the FTP server </w:t>
       </w:r>
       <w:hyperlink r:id="rId22" w:history="1">
         <w:r>
@@ -4096,7 +4096,7 @@
           <w:rFonts w:ascii="Courier New" w:hAnsi="Courier New" w:cs="Courier New"/>
           <w:sz w:val="20"/>
         </w:rPr>
-        <w:t>(1</w:t>
+        <w:t>(1,chunksize</w:t>
       </w:r>
       <w:proofErr w:type="gramStart"/>
       <w:r>
@@ -4104,7 +4104,7 @@
           <w:rFonts w:ascii="Courier New" w:hAnsi="Courier New" w:cs="Courier New"/>
           <w:sz w:val="20"/>
         </w:rPr>
-        <w:t>,chunksize,chunksize</w:t>
+        <w:t>,chunksize</w:t>
       </w:r>
       <w:proofErr w:type="gramEnd"/>
       <w:r>
@@ -4200,7 +4200,7 @@
           <w:rFonts w:ascii="Courier New" w:hAnsi="Courier New" w:cs="Courier New"/>
           <w:sz w:val="20"/>
         </w:rPr>
-        <w:t>(1</w:t>
+        <w:t>(1,chunksize</w:t>
       </w:r>
       <w:proofErr w:type="gramStart"/>
       <w:r>
@@ -4208,7 +4208,7 @@
           <w:rFonts w:ascii="Courier New" w:hAnsi="Courier New" w:cs="Courier New"/>
           <w:sz w:val="20"/>
         </w:rPr>
-        <w:t>,chunksize,chunksize</w:t>
+        <w:t>,chunksize</w:t>
       </w:r>
       <w:proofErr w:type="gramEnd"/>
       <w:r>
@@ -4407,7 +4407,7 @@
               <mc:AlternateContent>
                 <mc:Choice Requires="wpg">
                   <w:drawing>
-                    <wp:inline distT="0" distB="0" distL="0" distR="0" wp14:anchorId="10FE15A3" wp14:editId="7E90CA74">
+                    <wp:inline distT="0" distB="0" distL="0" distR="0" wp14:anchorId="25B3513F" wp14:editId="6B40A78A">
                       <wp:extent cx="2511557" cy="1987550"/>
                       <wp:effectExtent l="0" t="38100" r="0" b="0"/>
                       <wp:docPr id="57" name="Group 25"/>
@@ -5246,7 +5246,6 @@
       <w:r>
         <w:t xml:space="preserve">. </w:t>
       </w:r>
-      <w:proofErr w:type="gramStart"/>
       <w:r>
         <w:t xml:space="preserve">When the unlimited dimension grows to the </w:t>
       </w:r>
@@ -5262,7 +5261,6 @@
       <w:r>
         <w:t>, which is the expected end of data, the reader exits.</w:t>
       </w:r>
-      <w:proofErr w:type="gramEnd"/>
     </w:p>
     <w:p/>
     <w:p/>
@@ -5447,15 +5445,7 @@
         <w:t>The command above</w:t>
       </w:r>
       <w:r>
-        <w:t xml:space="preserve"> uses (1</w:t>
-      </w:r>
-      <w:proofErr w:type="gramStart"/>
-      <w:r>
-        <w:t>,1024,1024</w:t>
-      </w:r>
-      <w:proofErr w:type="gramEnd"/>
-      <w:r>
-        <w:t>) chunks to produce a 1024</w:t>
+        <w:t xml:space="preserve"> uses (1,1024,1024) chunks to produce a 1024</w:t>
       </w:r>
       <w:r>
         <w:rPr>
@@ -5670,8 +5660,13 @@
         <w:t xml:space="preserve">$ </w:t>
       </w:r>
       <w:proofErr w:type="spellStart"/>
-      <w:r>
-        <w:t>use_append_chunk</w:t>
+      <w:proofErr w:type="gramStart"/>
+      <w:r>
+        <w:t>use</w:t>
+      </w:r>
+      <w:proofErr w:type="gramEnd"/>
+      <w:r>
+        <w:t>_append_chunk</w:t>
       </w:r>
       <w:proofErr w:type="spellEnd"/>
       <w:r>
@@ -5691,15 +5686,7 @@
       </w:r>
       <w:proofErr w:type="spellEnd"/>
       <w:r>
-        <w:t xml:space="preserve">/append_data.h5 -l </w:t>
-      </w:r>
-      <w:proofErr w:type="gramStart"/>
-      <w:r>
-        <w:t>w  #</w:t>
-      </w:r>
-      <w:proofErr w:type="gramEnd"/>
-      <w:r>
-        <w:t xml:space="preserve"> in node X</w:t>
+        <w:t>/append_data.h5 -l w  # in node X</w:t>
       </w:r>
     </w:p>
     <w:p>
@@ -5711,8 +5698,13 @@
         <w:t xml:space="preserve">$ </w:t>
       </w:r>
       <w:proofErr w:type="spellStart"/>
-      <w:r>
-        <w:t>use_append_chunk</w:t>
+      <w:proofErr w:type="gramStart"/>
+      <w:r>
+        <w:t>use</w:t>
+      </w:r>
+      <w:proofErr w:type="gramEnd"/>
+      <w:r>
+        <w:t>_append_chunk</w:t>
       </w:r>
       <w:proofErr w:type="spellEnd"/>
       <w:r>
@@ -5732,15 +5724,7 @@
       </w:r>
       <w:proofErr w:type="spellEnd"/>
       <w:r>
-        <w:t xml:space="preserve">/append_data.h5 -l </w:t>
-      </w:r>
-      <w:proofErr w:type="gramStart"/>
-      <w:r>
-        <w:t>r  #</w:t>
-      </w:r>
-      <w:proofErr w:type="gramEnd"/>
-      <w:r>
-        <w:t xml:space="preserve"> in node Y</w:t>
+        <w:t>/append_data.h5 -l r  # in node Y</w:t>
       </w:r>
     </w:p>
     <w:p>
@@ -6210,7 +6194,7 @@
           <w:sz w:val="20"/>
           <w:szCs w:val="20"/>
         </w:rPr>
-        <w:t>(1</w:t>
+        <w:t>(1,chunksize</w:t>
       </w:r>
       <w:proofErr w:type="gramStart"/>
       <w:r>
@@ -6219,7 +6203,7 @@
           <w:sz w:val="20"/>
           <w:szCs w:val="20"/>
         </w:rPr>
-        <w:t>,chunksize,chunksize</w:t>
+        <w:t>,chunksize</w:t>
       </w:r>
       <w:proofErr w:type="gramEnd"/>
       <w:r>
@@ -6348,7 +6332,7 @@
           <w:sz w:val="20"/>
           <w:szCs w:val="20"/>
         </w:rPr>
-        <w:t>(1</w:t>
+        <w:t>(1,2*chunksize</w:t>
       </w:r>
       <w:proofErr w:type="gramStart"/>
       <w:r>
@@ -6366,7 +6350,7 @@
           <w:sz w:val="20"/>
           <w:szCs w:val="20"/>
         </w:rPr>
-        <w:t>*chunksize,2*</w:t>
+        <w:t>*</w:t>
       </w:r>
       <w:proofErr w:type="spellStart"/>
       <w:r>
@@ -6527,6 +6511,7 @@
         <w:t>(2*</w:t>
       </w:r>
       <w:proofErr w:type="spellStart"/>
+      <w:proofErr w:type="gramStart"/>
       <w:r>
         <w:rPr>
           <w:rFonts w:ascii="Courier New" w:hAnsi="Courier New" w:cs="Courier New"/>
@@ -6536,7 +6521,6 @@
         <w:t>chunksize</w:t>
       </w:r>
       <w:proofErr w:type="spellEnd"/>
-      <w:proofErr w:type="gramStart"/>
       <w:r>
         <w:rPr>
           <w:rFonts w:ascii="Courier New" w:hAnsi="Courier New" w:cs="Courier New"/>
@@ -6614,7 +6598,7 @@
               <mc:AlternateContent>
                 <mc:Choice Requires="wpg">
                   <w:drawing>
-                    <wp:inline distT="0" distB="0" distL="0" distR="0" wp14:anchorId="0FBB6836" wp14:editId="23998A67">
+                    <wp:inline distT="0" distB="0" distL="0" distR="0" wp14:anchorId="2A68482E" wp14:editId="7DA5C7AD">
                       <wp:extent cx="2589629" cy="1987552"/>
                       <wp:effectExtent l="0" t="38100" r="0" b="0"/>
                       <wp:docPr id="2" name="Group 37"/>
@@ -8035,8 +8019,13 @@
         <w:t xml:space="preserve">$ </w:t>
       </w:r>
       <w:proofErr w:type="spellStart"/>
-      <w:r>
-        <w:t>use_append_mchunk</w:t>
+      <w:proofErr w:type="gramStart"/>
+      <w:r>
+        <w:t>use</w:t>
+      </w:r>
+      <w:proofErr w:type="gramEnd"/>
+      <w:r>
+        <w:t>_append_mchunk</w:t>
       </w:r>
       <w:proofErr w:type="spellEnd"/>
       <w:r>
@@ -8056,15 +8045,7 @@
       </w:r>
       <w:proofErr w:type="spellEnd"/>
       <w:r>
-        <w:t xml:space="preserve">/append_data.h5 -l </w:t>
-      </w:r>
-      <w:proofErr w:type="gramStart"/>
-      <w:r>
-        <w:t>w  #</w:t>
-      </w:r>
-      <w:proofErr w:type="gramEnd"/>
-      <w:r>
-        <w:t xml:space="preserve"> in node X</w:t>
+        <w:t>/append_data.h5 -l w  # in node X</w:t>
       </w:r>
     </w:p>
     <w:p>
@@ -8076,8 +8057,13 @@
         <w:t xml:space="preserve">$ </w:t>
       </w:r>
       <w:proofErr w:type="spellStart"/>
-      <w:r>
-        <w:t>use_append_mchunk</w:t>
+      <w:proofErr w:type="gramStart"/>
+      <w:r>
+        <w:t>use</w:t>
+      </w:r>
+      <w:proofErr w:type="gramEnd"/>
+      <w:r>
+        <w:t>_append_mchunk</w:t>
       </w:r>
       <w:proofErr w:type="spellEnd"/>
       <w:r>
@@ -8097,15 +8083,7 @@
       </w:r>
       <w:proofErr w:type="spellEnd"/>
       <w:r>
-        <w:t xml:space="preserve">/append_data.h5 -l </w:t>
-      </w:r>
-      <w:proofErr w:type="gramStart"/>
-      <w:r>
-        <w:t>r  #</w:t>
-      </w:r>
-      <w:proofErr w:type="gramEnd"/>
-      <w:r>
-        <w:t xml:space="preserve"> in node Y</w:t>
+        <w:t>/append_data.h5 -l r  # in node Y</w:t>
       </w:r>
     </w:p>
     <w:p>
@@ -9270,7 +9248,7 @@
 </file>
 
 <file path=word/endnotes.xml><?xml version="1.0" encoding="utf-8"?>
-<w:endnotes xmlns:wpc="http://schemas.microsoft.com/office/word/2010/wordprocessingCanvas" xmlns:mc="http://schemas.openxmlformats.org/markup-compatibility/2006" xmlns:o="urn:schemas-microsoft-com:office:office" xmlns:r="http://schemas.openxmlformats.org/officeDocument/2006/relationships" xmlns:m="http://schemas.openxmlformats.org/officeDocument/2006/math" xmlns:v="urn:schemas-microsoft-com:vml" xmlns:wp14="http://schemas.microsoft.com/office/word/2010/wordprocessingDrawing" xmlns:wp="http://schemas.openxmlformats.org/drawingml/2006/wordprocessingDrawing" xmlns:w10="urn:schemas-microsoft-com:office:word" xmlns:w="http://schemas.openxmlformats.org/wordprocessingml/2006/main" xmlns:w14="http://schemas.microsoft.com/office/word/2010/wordml" xmlns:wpg="http://schemas.microsoft.com/office/word/2010/wordprocessingGroup" xmlns:wpi="http://schemas.microsoft.com/office/word/2010/wordprocessingInk" xmlns:wne="http://schemas.microsoft.com/office/word/2006/wordml" xmlns:wps="http://schemas.microsoft.com/office/word/2010/wordprocessingShape" mc:Ignorable="w14 wp14">
+<w:endnotes xmlns:wpc="http://schemas.microsoft.com/office/word/2010/wordprocessingCanvas" xmlns:mo="http://schemas.microsoft.com/office/mac/office/2008/main" xmlns:mc="http://schemas.openxmlformats.org/markup-compatibility/2006" xmlns:mv="urn:schemas-microsoft-com:mac:vml" xmlns:o="urn:schemas-microsoft-com:office:office" xmlns:r="http://schemas.openxmlformats.org/officeDocument/2006/relationships" xmlns:m="http://schemas.openxmlformats.org/officeDocument/2006/math" xmlns:v="urn:schemas-microsoft-com:vml" xmlns:wp14="http://schemas.microsoft.com/office/word/2010/wordprocessingDrawing" xmlns:wp="http://schemas.openxmlformats.org/drawingml/2006/wordprocessingDrawing" xmlns:w10="urn:schemas-microsoft-com:office:word" xmlns:w="http://schemas.openxmlformats.org/wordprocessingml/2006/main" xmlns:w14="http://schemas.microsoft.com/office/word/2010/wordml" xmlns:wpg="http://schemas.microsoft.com/office/word/2010/wordprocessingGroup" xmlns:wpi="http://schemas.microsoft.com/office/word/2010/wordprocessingInk" xmlns:wne="http://schemas.microsoft.com/office/word/2006/wordml" xmlns:wps="http://schemas.microsoft.com/office/word/2010/wordprocessingShape" mc:Ignorable="w14 wp14">
   <w:endnote w:type="separator" w:id="-1">
     <w:p>
       <w:r>
@@ -9289,7 +9267,7 @@
 </file>
 
 <file path=word/footer1.xml><?xml version="1.0" encoding="utf-8"?>
-<w:ftr xmlns:wpc="http://schemas.microsoft.com/office/word/2010/wordprocessingCanvas" xmlns:mc="http://schemas.openxmlformats.org/markup-compatibility/2006" xmlns:o="urn:schemas-microsoft-com:office:office" xmlns:r="http://schemas.openxmlformats.org/officeDocument/2006/relationships" xmlns:m="http://schemas.openxmlformats.org/officeDocument/2006/math" xmlns:v="urn:schemas-microsoft-com:vml" xmlns:wp14="http://schemas.microsoft.com/office/word/2010/wordprocessingDrawing" xmlns:wp="http://schemas.openxmlformats.org/drawingml/2006/wordprocessingDrawing" xmlns:w10="urn:schemas-microsoft-com:office:word" xmlns:w="http://schemas.openxmlformats.org/wordprocessingml/2006/main" xmlns:w14="http://schemas.microsoft.com/office/word/2010/wordml" xmlns:wpg="http://schemas.microsoft.com/office/word/2010/wordprocessingGroup" xmlns:wpi="http://schemas.microsoft.com/office/word/2010/wordprocessingInk" xmlns:wne="http://schemas.microsoft.com/office/word/2006/wordml" xmlns:wps="http://schemas.microsoft.com/office/word/2010/wordprocessingShape" mc:Ignorable="w14 wp14">
+<w:ftr xmlns:wpc="http://schemas.microsoft.com/office/word/2010/wordprocessingCanvas" xmlns:mo="http://schemas.microsoft.com/office/mac/office/2008/main" xmlns:mc="http://schemas.openxmlformats.org/markup-compatibility/2006" xmlns:mv="urn:schemas-microsoft-com:mac:vml" xmlns:o="urn:schemas-microsoft-com:office:office" xmlns:r="http://schemas.openxmlformats.org/officeDocument/2006/relationships" xmlns:m="http://schemas.openxmlformats.org/officeDocument/2006/math" xmlns:v="urn:schemas-microsoft-com:vml" xmlns:wp14="http://schemas.microsoft.com/office/word/2010/wordprocessingDrawing" xmlns:wp="http://schemas.openxmlformats.org/drawingml/2006/wordprocessingDrawing" xmlns:w10="urn:schemas-microsoft-com:office:word" xmlns:w="http://schemas.openxmlformats.org/wordprocessingml/2006/main" xmlns:w14="http://schemas.microsoft.com/office/word/2010/wordml" xmlns:wpg="http://schemas.microsoft.com/office/word/2010/wordprocessingGroup" xmlns:wpi="http://schemas.microsoft.com/office/word/2010/wordprocessingInk" xmlns:wne="http://schemas.microsoft.com/office/word/2006/wordml" xmlns:wps="http://schemas.microsoft.com/office/word/2010/wordprocessingShape" mc:Ignorable="w14 wp14">
   <w:sdt>
     <w:sdtPr>
       <w:id w:val="1478425"/>
@@ -9322,7 +9300,7 @@
                 <w:noProof/>
               </w:rPr>
               <w:drawing>
-                <wp:anchor distT="0" distB="0" distL="0" distR="0" simplePos="0" relativeHeight="251658240" behindDoc="0" locked="0" layoutInCell="1" allowOverlap="1" wp14:anchorId="1EDAB592" wp14:editId="477462C7">
+                <wp:anchor distT="0" distB="0" distL="0" distR="0" simplePos="0" relativeHeight="251658240" behindDoc="0" locked="0" layoutInCell="1" allowOverlap="1" wp14:anchorId="5ECC1FEF" wp14:editId="57F1F0CF">
                   <wp:simplePos x="0" y="0"/>
                   <mc:AlternateContent>
                     <mc:Choice Requires="wp14">
@@ -9407,27 +9385,14 @@
             <w:r>
               <w:t xml:space="preserve"> of </w:t>
             </w:r>
-            <w:r>
-              <w:fldChar w:fldCharType="begin"/>
-            </w:r>
-            <w:r>
-              <w:instrText xml:space="preserve"> NUMPAGES  </w:instrText>
-            </w:r>
-            <w:r>
-              <w:fldChar w:fldCharType="separate"/>
-            </w:r>
-            <w:r>
-              <w:rPr>
-                <w:noProof/>
-              </w:rPr>
-              <w:t>19</w:t>
-            </w:r>
-            <w:r>
-              <w:rPr>
-                <w:noProof/>
-              </w:rPr>
-              <w:fldChar w:fldCharType="end"/>
-            </w:r>
+            <w:fldSimple w:instr=" NUMPAGES  ">
+              <w:r>
+                <w:rPr>
+                  <w:noProof/>
+                </w:rPr>
+                <w:t>19</w:t>
+              </w:r>
+            </w:fldSimple>
           </w:p>
           <w:p>
             <w:pPr>
@@ -9442,7 +9407,7 @@
 </file>
 
 <file path=word/footer2.xml><?xml version="1.0" encoding="utf-8"?>
-<w:ftr xmlns:wpc="http://schemas.microsoft.com/office/word/2010/wordprocessingCanvas" xmlns:mc="http://schemas.openxmlformats.org/markup-compatibility/2006" xmlns:o="urn:schemas-microsoft-com:office:office" xmlns:r="http://schemas.openxmlformats.org/officeDocument/2006/relationships" xmlns:m="http://schemas.openxmlformats.org/officeDocument/2006/math" xmlns:v="urn:schemas-microsoft-com:vml" xmlns:wp14="http://schemas.microsoft.com/office/word/2010/wordprocessingDrawing" xmlns:wp="http://schemas.openxmlformats.org/drawingml/2006/wordprocessingDrawing" xmlns:w10="urn:schemas-microsoft-com:office:word" xmlns:w="http://schemas.openxmlformats.org/wordprocessingml/2006/main" xmlns:w14="http://schemas.microsoft.com/office/word/2010/wordml" xmlns:wpg="http://schemas.microsoft.com/office/word/2010/wordprocessingGroup" xmlns:wpi="http://schemas.microsoft.com/office/word/2010/wordprocessingInk" xmlns:wne="http://schemas.microsoft.com/office/word/2006/wordml" xmlns:wps="http://schemas.microsoft.com/office/word/2010/wordprocessingShape" mc:Ignorable="w14 wp14">
+<w:ftr xmlns:wpc="http://schemas.microsoft.com/office/word/2010/wordprocessingCanvas" xmlns:mo="http://schemas.microsoft.com/office/mac/office/2008/main" xmlns:mc="http://schemas.openxmlformats.org/markup-compatibility/2006" xmlns:mv="urn:schemas-microsoft-com:mac:vml" xmlns:o="urn:schemas-microsoft-com:office:office" xmlns:r="http://schemas.openxmlformats.org/officeDocument/2006/relationships" xmlns:m="http://schemas.openxmlformats.org/officeDocument/2006/math" xmlns:v="urn:schemas-microsoft-com:vml" xmlns:wp14="http://schemas.microsoft.com/office/word/2010/wordprocessingDrawing" xmlns:wp="http://schemas.openxmlformats.org/drawingml/2006/wordprocessingDrawing" xmlns:w10="urn:schemas-microsoft-com:office:word" xmlns:w="http://schemas.openxmlformats.org/wordprocessingml/2006/main" xmlns:w14="http://schemas.microsoft.com/office/word/2010/wordml" xmlns:wpg="http://schemas.microsoft.com/office/word/2010/wordprocessingGroup" xmlns:wpi="http://schemas.microsoft.com/office/word/2010/wordprocessingInk" xmlns:wne="http://schemas.microsoft.com/office/word/2006/wordml" xmlns:wps="http://schemas.microsoft.com/office/word/2010/wordprocessingShape" mc:Ignorable="w14 wp14">
   <w:p>
     <w:pPr>
       <w:pStyle w:val="Footer"/>
@@ -9457,7 +9422,7 @@
 </file>
 
 <file path=word/footer3.xml><?xml version="1.0" encoding="utf-8"?>
-<w:ftr xmlns:wpc="http://schemas.microsoft.com/office/word/2010/wordprocessingCanvas" xmlns:mc="http://schemas.openxmlformats.org/markup-compatibility/2006" xmlns:o="urn:schemas-microsoft-com:office:office" xmlns:r="http://schemas.openxmlformats.org/officeDocument/2006/relationships" xmlns:m="http://schemas.openxmlformats.org/officeDocument/2006/math" xmlns:v="urn:schemas-microsoft-com:vml" xmlns:wp14="http://schemas.microsoft.com/office/word/2010/wordprocessingDrawing" xmlns:wp="http://schemas.openxmlformats.org/drawingml/2006/wordprocessingDrawing" xmlns:w10="urn:schemas-microsoft-com:office:word" xmlns:w="http://schemas.openxmlformats.org/wordprocessingml/2006/main" xmlns:w14="http://schemas.microsoft.com/office/word/2010/wordml" xmlns:wpg="http://schemas.microsoft.com/office/word/2010/wordprocessingGroup" xmlns:wpi="http://schemas.microsoft.com/office/word/2010/wordprocessingInk" xmlns:wne="http://schemas.microsoft.com/office/word/2006/wordml" xmlns:wps="http://schemas.microsoft.com/office/word/2010/wordprocessingShape" mc:Ignorable="w14 wp14">
+<w:ftr xmlns:wpc="http://schemas.microsoft.com/office/word/2010/wordprocessingCanvas" xmlns:mo="http://schemas.microsoft.com/office/mac/office/2008/main" xmlns:mc="http://schemas.openxmlformats.org/markup-compatibility/2006" xmlns:mv="urn:schemas-microsoft-com:mac:vml" xmlns:o="urn:schemas-microsoft-com:office:office" xmlns:r="http://schemas.openxmlformats.org/officeDocument/2006/relationships" xmlns:m="http://schemas.openxmlformats.org/officeDocument/2006/math" xmlns:v="urn:schemas-microsoft-com:vml" xmlns:wp14="http://schemas.microsoft.com/office/word/2010/wordprocessingDrawing" xmlns:wp="http://schemas.openxmlformats.org/drawingml/2006/wordprocessingDrawing" xmlns:w10="urn:schemas-microsoft-com:office:word" xmlns:w="http://schemas.openxmlformats.org/wordprocessingml/2006/main" xmlns:w14="http://schemas.microsoft.com/office/word/2010/wordml" xmlns:wpg="http://schemas.microsoft.com/office/word/2010/wordprocessingGroup" xmlns:wpi="http://schemas.microsoft.com/office/word/2010/wordprocessingInk" xmlns:wne="http://schemas.microsoft.com/office/word/2006/wordml" xmlns:wps="http://schemas.microsoft.com/office/word/2010/wordprocessingShape" mc:Ignorable="w14 wp14">
   <w:sdt>
     <w:sdtPr>
       <w:id w:val="491535047"/>
@@ -9490,7 +9455,7 @@
                 <w:noProof/>
               </w:rPr>
               <w:drawing>
-                <wp:anchor distT="0" distB="0" distL="0" distR="0" simplePos="0" relativeHeight="251662336" behindDoc="0" locked="0" layoutInCell="1" allowOverlap="1" wp14:anchorId="5CA8681D" wp14:editId="43AEF521">
+                <wp:anchor distT="0" distB="0" distL="0" distR="0" simplePos="0" relativeHeight="251662336" behindDoc="0" locked="0" layoutInCell="1" allowOverlap="1" wp14:anchorId="77B01EFF" wp14:editId="3AA208C2">
                   <wp:simplePos x="0" y="0"/>
                   <mc:AlternateContent>
                     <mc:Choice Requires="wp14">
@@ -9564,7 +9529,7 @@
               <w:rPr>
                 <w:noProof/>
               </w:rPr>
-              <w:t>19</w:t>
+              <w:t>8</w:t>
             </w:r>
             <w:r>
               <w:rPr>
@@ -9575,11 +9540,24 @@
             <w:r>
               <w:t xml:space="preserve"> of </w:t>
             </w:r>
+            <w:fldSimple w:instr=" NUMPAGES  ">
+              <w:r>
+                <w:rPr>
+                  <w:noProof/>
+                </w:rPr>
+                <w:t>19</w:t>
+              </w:r>
+            </w:fldSimple>
+          </w:p>
+          <w:p>
+            <w:pPr>
+              <w:pStyle w:val="Footer"/>
+            </w:pPr>
             <w:r>
               <w:fldChar w:fldCharType="begin"/>
             </w:r>
             <w:r>
-              <w:instrText xml:space="preserve"> NUMPAGES  </w:instrText>
+              <w:instrText xml:space="preserve"> STYLEREF  Version  \* MERGEFORMAT </w:instrText>
             </w:r>
             <w:r>
               <w:fldChar w:fldCharType="separate"/>
@@ -9588,7 +9566,7 @@
               <w:rPr>
                 <w:noProof/>
               </w:rPr>
-              <w:t>19</w:t>
+              <w:t>Version 3</w:t>
             </w:r>
             <w:r>
               <w:rPr>
@@ -9596,19 +9574,6 @@
               </w:rPr>
               <w:fldChar w:fldCharType="end"/>
             </w:r>
-          </w:p>
-          <w:p>
-            <w:pPr>
-              <w:pStyle w:val="Footer"/>
-            </w:pPr>
-            <w:fldSimple w:instr=" STYLEREF  Version  \* MERGEFORMAT ">
-              <w:r>
-                <w:rPr>
-                  <w:noProof/>
-                </w:rPr>
-                <w:t>Version 3</w:t>
-              </w:r>
-            </w:fldSimple>
           </w:p>
         </w:sdtContent>
       </w:sdt>
@@ -9618,7 +9583,7 @@
 </file>
 
 <file path=word/footnotes.xml><?xml version="1.0" encoding="utf-8"?>
-<w:footnotes xmlns:wpc="http://schemas.microsoft.com/office/word/2010/wordprocessingCanvas" xmlns:mc="http://schemas.openxmlformats.org/markup-compatibility/2006" xmlns:o="urn:schemas-microsoft-com:office:office" xmlns:r="http://schemas.openxmlformats.org/officeDocument/2006/relationships" xmlns:m="http://schemas.openxmlformats.org/officeDocument/2006/math" xmlns:v="urn:schemas-microsoft-com:vml" xmlns:wp14="http://schemas.microsoft.com/office/word/2010/wordprocessingDrawing" xmlns:wp="http://schemas.openxmlformats.org/drawingml/2006/wordprocessingDrawing" xmlns:w10="urn:schemas-microsoft-com:office:word" xmlns:w="http://schemas.openxmlformats.org/wordprocessingml/2006/main" xmlns:w14="http://schemas.microsoft.com/office/word/2010/wordml" xmlns:wpg="http://schemas.microsoft.com/office/word/2010/wordprocessingGroup" xmlns:wpi="http://schemas.microsoft.com/office/word/2010/wordprocessingInk" xmlns:wne="http://schemas.microsoft.com/office/word/2006/wordml" xmlns:wps="http://schemas.microsoft.com/office/word/2010/wordprocessingShape" mc:Ignorable="w14 wp14">
+<w:footnotes xmlns:wpc="http://schemas.microsoft.com/office/word/2010/wordprocessingCanvas" xmlns:mo="http://schemas.microsoft.com/office/mac/office/2008/main" xmlns:mc="http://schemas.openxmlformats.org/markup-compatibility/2006" xmlns:mv="urn:schemas-microsoft-com:mac:vml" xmlns:o="urn:schemas-microsoft-com:office:office" xmlns:r="http://schemas.openxmlformats.org/officeDocument/2006/relationships" xmlns:m="http://schemas.openxmlformats.org/officeDocument/2006/math" xmlns:v="urn:schemas-microsoft-com:vml" xmlns:wp14="http://schemas.microsoft.com/office/word/2010/wordprocessingDrawing" xmlns:wp="http://schemas.openxmlformats.org/drawingml/2006/wordprocessingDrawing" xmlns:w10="urn:schemas-microsoft-com:office:word" xmlns:w="http://schemas.openxmlformats.org/wordprocessingml/2006/main" xmlns:w14="http://schemas.microsoft.com/office/word/2010/wordml" xmlns:wpg="http://schemas.microsoft.com/office/word/2010/wordprocessingGroup" xmlns:wpi="http://schemas.microsoft.com/office/word/2010/wordprocessingInk" xmlns:wne="http://schemas.microsoft.com/office/word/2006/wordml" xmlns:wps="http://schemas.microsoft.com/office/word/2010/wordprocessingShape" mc:Ignorable="w14 wp14">
   <w:footnote w:type="separator" w:id="-1">
     <w:p>
       <w:r>
@@ -9637,7 +9602,7 @@
 </file>
 
 <file path=word/header1.xml><?xml version="1.0" encoding="utf-8"?>
-<w:hdr xmlns:wpc="http://schemas.microsoft.com/office/word/2010/wordprocessingCanvas" xmlns:mc="http://schemas.openxmlformats.org/markup-compatibility/2006" xmlns:o="urn:schemas-microsoft-com:office:office" xmlns:r="http://schemas.openxmlformats.org/officeDocument/2006/relationships" xmlns:m="http://schemas.openxmlformats.org/officeDocument/2006/math" xmlns:v="urn:schemas-microsoft-com:vml" xmlns:wp14="http://schemas.microsoft.com/office/word/2010/wordprocessingDrawing" xmlns:wp="http://schemas.openxmlformats.org/drawingml/2006/wordprocessingDrawing" xmlns:w10="urn:schemas-microsoft-com:office:word" xmlns:w="http://schemas.openxmlformats.org/wordprocessingml/2006/main" xmlns:w14="http://schemas.microsoft.com/office/word/2010/wordml" xmlns:wpg="http://schemas.microsoft.com/office/word/2010/wordprocessingGroup" xmlns:wpi="http://schemas.microsoft.com/office/word/2010/wordprocessingInk" xmlns:wne="http://schemas.microsoft.com/office/word/2006/wordml" xmlns:wps="http://schemas.microsoft.com/office/word/2010/wordprocessingShape" mc:Ignorable="w14 wp14">
+<w:hdr xmlns:wpc="http://schemas.microsoft.com/office/word/2010/wordprocessingCanvas" xmlns:mo="http://schemas.microsoft.com/office/mac/office/2008/main" xmlns:mc="http://schemas.openxmlformats.org/markup-compatibility/2006" xmlns:mv="urn:schemas-microsoft-com:mac:vml" xmlns:o="urn:schemas-microsoft-com:office:office" xmlns:r="http://schemas.openxmlformats.org/officeDocument/2006/relationships" xmlns:m="http://schemas.openxmlformats.org/officeDocument/2006/math" xmlns:v="urn:schemas-microsoft-com:vml" xmlns:wp14="http://schemas.microsoft.com/office/word/2010/wordprocessingDrawing" xmlns:wp="http://schemas.openxmlformats.org/drawingml/2006/wordprocessingDrawing" xmlns:w10="urn:schemas-microsoft-com:office:word" xmlns:w="http://schemas.openxmlformats.org/wordprocessingml/2006/main" xmlns:w14="http://schemas.microsoft.com/office/word/2010/wordml" xmlns:wpg="http://schemas.microsoft.com/office/word/2010/wordprocessingGroup" xmlns:wpi="http://schemas.microsoft.com/office/word/2010/wordprocessingInk" xmlns:wne="http://schemas.microsoft.com/office/word/2006/wordml" xmlns:wps="http://schemas.microsoft.com/office/word/2010/wordprocessingShape" mc:Ignorable="w14 wp14">
   <w:p>
     <w:pPr>
       <w:pStyle w:val="Header"/>
@@ -9659,7 +9624,7 @@
 </file>
 
 <file path=word/header2.xml><?xml version="1.0" encoding="utf-8"?>
-<w:hdr xmlns:wpc="http://schemas.microsoft.com/office/word/2010/wordprocessingCanvas" xmlns:mc="http://schemas.openxmlformats.org/markup-compatibility/2006" xmlns:o="urn:schemas-microsoft-com:office:office" xmlns:r="http://schemas.openxmlformats.org/officeDocument/2006/relationships" xmlns:m="http://schemas.openxmlformats.org/officeDocument/2006/math" xmlns:v="urn:schemas-microsoft-com:vml" xmlns:wp14="http://schemas.microsoft.com/office/word/2010/wordprocessingDrawing" xmlns:wp="http://schemas.openxmlformats.org/drawingml/2006/wordprocessingDrawing" xmlns:w10="urn:schemas-microsoft-com:office:word" xmlns:w="http://schemas.openxmlformats.org/wordprocessingml/2006/main" xmlns:w14="http://schemas.microsoft.com/office/word/2010/wordml" xmlns:wpg="http://schemas.microsoft.com/office/word/2010/wordprocessingGroup" xmlns:wpi="http://schemas.microsoft.com/office/word/2010/wordprocessingInk" xmlns:wne="http://schemas.microsoft.com/office/word/2006/wordml" xmlns:wps="http://schemas.microsoft.com/office/word/2010/wordprocessingShape" mc:Ignorable="w14 wp14">
+<w:hdr xmlns:wpc="http://schemas.microsoft.com/office/word/2010/wordprocessingCanvas" xmlns:mo="http://schemas.microsoft.com/office/mac/office/2008/main" xmlns:mc="http://schemas.openxmlformats.org/markup-compatibility/2006" xmlns:mv="urn:schemas-microsoft-com:mac:vml" xmlns:o="urn:schemas-microsoft-com:office:office" xmlns:r="http://schemas.openxmlformats.org/officeDocument/2006/relationships" xmlns:m="http://schemas.openxmlformats.org/officeDocument/2006/math" xmlns:v="urn:schemas-microsoft-com:vml" xmlns:wp14="http://schemas.microsoft.com/office/word/2010/wordprocessingDrawing" xmlns:wp="http://schemas.openxmlformats.org/drawingml/2006/wordprocessingDrawing" xmlns:w10="urn:schemas-microsoft-com:office:word" xmlns:w="http://schemas.openxmlformats.org/wordprocessingml/2006/main" xmlns:w14="http://schemas.microsoft.com/office/word/2010/wordml" xmlns:wpg="http://schemas.microsoft.com/office/word/2010/wordprocessingGroup" xmlns:wpi="http://schemas.microsoft.com/office/word/2010/wordprocessingInk" xmlns:wne="http://schemas.microsoft.com/office/word/2006/wordml" xmlns:wps="http://schemas.microsoft.com/office/word/2010/wordprocessingShape" mc:Ignorable="w14 wp14">
   <w:p>
     <w:pPr>
       <w:pStyle w:val="Header"/>
@@ -9674,7 +9639,123 @@
 </file>
 
 <file path=word/header3.xml><?xml version="1.0" encoding="utf-8"?>
-<w:hdr xmlns:wpc="http://schemas.microsoft.com/office/word/2010/wordprocessingCanvas" xmlns:mc="http://schemas.openxmlformats.org/markup-compatibility/2006" xmlns:o="urn:schemas-microsoft-com:office:office" xmlns:r="http://schemas.openxmlformats.org/officeDocument/2006/relationships" xmlns:m="http://schemas.openxmlformats.org/officeDocument/2006/math" xmlns:v="urn:schemas-microsoft-com:vml" xmlns:wp14="http://schemas.microsoft.com/office/word/2010/wordprocessingDrawing" xmlns:wp="http://schemas.openxmlformats.org/drawingml/2006/wordprocessingDrawing" xmlns:w10="urn:schemas-microsoft-com:office:word" xmlns:w="http://schemas.openxmlformats.org/wordprocessingml/2006/main" xmlns:w14="http://schemas.microsoft.com/office/word/2010/wordml" xmlns:wpg="http://schemas.microsoft.com/office/word/2010/wordprocessingGroup" xmlns:wpi="http://schemas.microsoft.com/office/word/2010/wordprocessingInk" xmlns:wne="http://schemas.microsoft.com/office/word/2006/wordml" xmlns:wps="http://schemas.microsoft.com/office/word/2010/wordprocessingShape" mc:Ignorable="w14 wp14">
+<w:hdr xmlns:wpc="http://schemas.microsoft.com/office/word/2010/wordprocessingCanvas" xmlns:mo="http://schemas.microsoft.com/office/mac/office/2008/main" xmlns:mc="http://schemas.openxmlformats.org/markup-compatibility/2006" xmlns:mv="urn:schemas-microsoft-com:mac:vml" xmlns:o="urn:schemas-microsoft-com:office:office" xmlns:r="http://schemas.openxmlformats.org/officeDocument/2006/relationships" xmlns:m="http://schemas.openxmlformats.org/officeDocument/2006/math" xmlns:v="urn:schemas-microsoft-com:vml" xmlns:wp14="http://schemas.microsoft.com/office/word/2010/wordprocessingDrawing" xmlns:wp="http://schemas.openxmlformats.org/drawingml/2006/wordprocessingDrawing" xmlns:w10="urn:schemas-microsoft-com:office:word" xmlns:w="http://schemas.openxmlformats.org/wordprocessingml/2006/main" xmlns:w14="http://schemas.microsoft.com/office/word/2010/wordml" xmlns:wpg="http://schemas.microsoft.com/office/word/2010/wordprocessingGroup" xmlns:wpi="http://schemas.microsoft.com/office/word/2010/wordprocessingInk" xmlns:wne="http://schemas.microsoft.com/office/word/2006/wordml" xmlns:wps="http://schemas.microsoft.com/office/word/2010/wordprocessingShape" mc:Ignorable="w14 wp14">
+  <w:p>
+    <w:pPr>
+      <w:pStyle w:val="Header"/>
+    </w:pPr>
+    <w:fldSimple w:instr=" STYLEREF  Title  \* MERGEFORMAT ">
+      <w:r>
+        <w:rPr>
+          <w:noProof/>
+        </w:rPr>
+        <w:t>HDF5 Single-Writer/Multiple-Reader User’s Guide</w:t>
+      </w:r>
+    </w:fldSimple>
+    <w:r>
+      <w:rPr>
+        <w:noProof/>
+      </w:rPr>
+      <w:t xml:space="preserve"> </w:t>
+    </w:r>
+    <w:r>
+      <w:rPr>
+        <w:noProof/>
+      </w:rPr>
+      <w:tab/>
+    </w:r>
+    <w:r>
+      <w:tab/>
+    </w:r>
+    <w:fldSimple w:instr=" STYLEREF  Contents  \* MERGEFORMAT ">
+      <w:r>
+        <w:rPr>
+          <w:noProof/>
+        </w:rPr>
+        <w:t>Contents</w:t>
+      </w:r>
+    </w:fldSimple>
+  </w:p>
+</w:hdr>
+</file>
+
+<file path=word/header4.xml><?xml version="1.0" encoding="utf-8"?>
+<w:hdr xmlns:wpc="http://schemas.microsoft.com/office/word/2010/wordprocessingCanvas" xmlns:mo="http://schemas.microsoft.com/office/mac/office/2008/main" xmlns:mc="http://schemas.openxmlformats.org/markup-compatibility/2006" xmlns:mv="urn:schemas-microsoft-com:mac:vml" xmlns:o="urn:schemas-microsoft-com:office:office" xmlns:r="http://schemas.openxmlformats.org/officeDocument/2006/relationships" xmlns:m="http://schemas.openxmlformats.org/officeDocument/2006/math" xmlns:v="urn:schemas-microsoft-com:vml" xmlns:wp14="http://schemas.microsoft.com/office/word/2010/wordprocessingDrawing" xmlns:wp="http://schemas.openxmlformats.org/drawingml/2006/wordprocessingDrawing" xmlns:w10="urn:schemas-microsoft-com:office:word" xmlns:w="http://schemas.openxmlformats.org/wordprocessingml/2006/main" xmlns:w14="http://schemas.microsoft.com/office/word/2010/wordml" xmlns:wpg="http://schemas.microsoft.com/office/word/2010/wordprocessingGroup" xmlns:wpi="http://schemas.microsoft.com/office/word/2010/wordprocessingInk" xmlns:wne="http://schemas.microsoft.com/office/word/2006/wordml" xmlns:wps="http://schemas.microsoft.com/office/word/2010/wordprocessingShape" mc:Ignorable="w14 wp14">
+  <w:p>
+    <w:pPr>
+      <w:pStyle w:val="Header"/>
+    </w:pPr>
+    <w:fldSimple w:instr=" STYLEREF  Title  \* MERGEFORMAT ">
+      <w:r>
+        <w:rPr>
+          <w:noProof/>
+        </w:rPr>
+        <w:t>HDF5 Single-Writer/Multiple-Reader User’s Guide</w:t>
+      </w:r>
+    </w:fldSimple>
+    <w:r>
+      <w:rPr>
+        <w:noProof/>
+      </w:rPr>
+      <w:t xml:space="preserve"> - </w:t>
+    </w:r>
+    <w:r>
+      <w:fldChar w:fldCharType="begin"/>
+    </w:r>
+    <w:r>
+      <w:instrText xml:space="preserve"> STYLEREF  Identifier  \* MERGEFORMAT </w:instrText>
+    </w:r>
+    <w:r>
+      <w:fldChar w:fldCharType="separate"/>
+    </w:r>
+    <w:r>
+      <w:rPr>
+        <w:b/>
+        <w:noProof/>
+      </w:rPr>
+      <w:t>Error! No text of specified style in document.</w:t>
+    </w:r>
+    <w:r>
+      <w:rPr>
+        <w:noProof/>
+      </w:rPr>
+      <w:fldChar w:fldCharType="end"/>
+    </w:r>
+    <w:r>
+      <w:t xml:space="preserve"> - </w:t>
+    </w:r>
+    <w:fldSimple w:instr=" STYLEREF  Version  \* MERGEFORMAT ">
+      <w:r>
+        <w:rPr>
+          <w:noProof/>
+        </w:rPr>
+        <w:t>Version 3</w:t>
+      </w:r>
+    </w:fldSimple>
+    <w:r>
+      <w:rPr>
+        <w:noProof/>
+      </w:rPr>
+      <w:tab/>
+    </w:r>
+    <w:r>
+      <w:fldChar w:fldCharType="begin"/>
+    </w:r>
+    <w:r>
+      <w:instrText xml:space="preserve"> STYLEREF  "Heading 1"  \* MERGEFORMAT </w:instrText>
+    </w:r>
+    <w:r>
+      <w:rPr>
+        <w:noProof/>
+      </w:rPr>
+      <w:fldChar w:fldCharType="end"/>
+    </w:r>
+  </w:p>
+</w:hdr>
+</file>
+
+<file path=word/header5.xml><?xml version="1.0" encoding="utf-8"?>
+<w:hdr xmlns:wpc="http://schemas.microsoft.com/office/word/2010/wordprocessingCanvas" xmlns:mo="http://schemas.microsoft.com/office/mac/office/2008/main" xmlns:mc="http://schemas.openxmlformats.org/markup-compatibility/2006" xmlns:mv="urn:schemas-microsoft-com:mac:vml" xmlns:o="urn:schemas-microsoft-com:office:office" xmlns:r="http://schemas.openxmlformats.org/officeDocument/2006/relationships" xmlns:m="http://schemas.openxmlformats.org/officeDocument/2006/math" xmlns:v="urn:schemas-microsoft-com:vml" xmlns:wp14="http://schemas.microsoft.com/office/word/2010/wordprocessingDrawing" xmlns:wp="http://schemas.openxmlformats.org/drawingml/2006/wordprocessingDrawing" xmlns:w10="urn:schemas-microsoft-com:office:word" xmlns:w="http://schemas.openxmlformats.org/wordprocessingml/2006/main" xmlns:w14="http://schemas.microsoft.com/office/word/2010/wordml" xmlns:wpg="http://schemas.microsoft.com/office/word/2010/wordprocessingGroup" xmlns:wpi="http://schemas.microsoft.com/office/word/2010/wordprocessingInk" xmlns:wne="http://schemas.microsoft.com/office/word/2006/wordml" xmlns:wps="http://schemas.microsoft.com/office/word/2010/wordprocessingShape" mc:Ignorable="w14 wp14">
   <w:p>
     <w:pPr>
       <w:pStyle w:val="Header"/>
@@ -9719,7 +9800,7 @@
       <w:fldChar w:fldCharType="begin"/>
     </w:r>
     <w:r>
-      <w:instrText xml:space="preserve"> STYLEREF  Contents  \* MERGEFORMAT </w:instrText>
+      <w:instrText xml:space="preserve"> STYLEREF  "Heading 1"  \* MERGEFORMAT </w:instrText>
     </w:r>
     <w:r>
       <w:fldChar w:fldCharType="separate"/>
@@ -9728,7 +9809,7 @@
       <w:rPr>
         <w:noProof/>
       </w:rPr>
-      <w:t>Contents</w:t>
+      <w:t>The SWMR-enabled HDF5 Library</w:t>
     </w:r>
     <w:r>
       <w:rPr>
@@ -9740,151 +9821,8 @@
 </w:hdr>
 </file>
 
-<file path=word/header4.xml><?xml version="1.0" encoding="utf-8"?>
-<w:hdr xmlns:wpc="http://schemas.microsoft.com/office/word/2010/wordprocessingCanvas" xmlns:mc="http://schemas.openxmlformats.org/markup-compatibility/2006" xmlns:o="urn:schemas-microsoft-com:office:office" xmlns:r="http://schemas.openxmlformats.org/officeDocument/2006/relationships" xmlns:m="http://schemas.openxmlformats.org/officeDocument/2006/math" xmlns:v="urn:schemas-microsoft-com:vml" xmlns:wp14="http://schemas.microsoft.com/office/word/2010/wordprocessingDrawing" xmlns:wp="http://schemas.openxmlformats.org/drawingml/2006/wordprocessingDrawing" xmlns:w10="urn:schemas-microsoft-com:office:word" xmlns:w="http://schemas.openxmlformats.org/wordprocessingml/2006/main" xmlns:w14="http://schemas.microsoft.com/office/word/2010/wordml" xmlns:wpg="http://schemas.microsoft.com/office/word/2010/wordprocessingGroup" xmlns:wpi="http://schemas.microsoft.com/office/word/2010/wordprocessingInk" xmlns:wne="http://schemas.microsoft.com/office/word/2006/wordml" xmlns:wps="http://schemas.microsoft.com/office/word/2010/wordprocessingShape" mc:Ignorable="w14 wp14">
-  <w:p>
-    <w:pPr>
-      <w:pStyle w:val="Header"/>
-    </w:pPr>
-    <w:r>
-      <w:fldChar w:fldCharType="begin"/>
-    </w:r>
-    <w:r>
-      <w:instrText xml:space="preserve"> STYLEREF  Title  \* MERGEFORMAT </w:instrText>
-    </w:r>
-    <w:r>
-      <w:fldChar w:fldCharType="separate"/>
-    </w:r>
-    <w:r>
-      <w:rPr>
-        <w:noProof/>
-      </w:rPr>
-      <w:t>HDF5 Single-Writer/Multiple-Reader User’s Guide</w:t>
-    </w:r>
-    <w:r>
-      <w:rPr>
-        <w:noProof/>
-      </w:rPr>
-      <w:fldChar w:fldCharType="end"/>
-    </w:r>
-    <w:r>
-      <w:rPr>
-        <w:noProof/>
-      </w:rPr>
-      <w:t xml:space="preserve"> - </w:t>
-    </w:r>
-    <w:r>
-      <w:fldChar w:fldCharType="begin"/>
-    </w:r>
-    <w:r>
-      <w:instrText xml:space="preserve"> STYLEREF  Identifier  \* MERGEFORMAT </w:instrText>
-    </w:r>
-    <w:r>
-      <w:fldChar w:fldCharType="separate"/>
-    </w:r>
-    <w:r>
-      <w:rPr>
-        <w:b/>
-        <w:bCs/>
-        <w:noProof/>
-      </w:rPr>
-      <w:t>Error! No text of specified style in document.</w:t>
-    </w:r>
-    <w:r>
-      <w:rPr>
-        <w:noProof/>
-      </w:rPr>
-      <w:fldChar w:fldCharType="end"/>
-    </w:r>
-    <w:r>
-      <w:t xml:space="preserve"> - </w:t>
-    </w:r>
-    <w:r>
-      <w:fldChar w:fldCharType="begin"/>
-    </w:r>
-    <w:r>
-      <w:instrText xml:space="preserve"> STYLEREF  Version  \* MERGEFORMAT </w:instrText>
-    </w:r>
-    <w:r>
-      <w:fldChar w:fldCharType="separate"/>
-    </w:r>
-    <w:r>
-      <w:rPr>
-        <w:noProof/>
-      </w:rPr>
-      <w:t>Version 3</w:t>
-    </w:r>
-    <w:r>
-      <w:rPr>
-        <w:noProof/>
-      </w:rPr>
-      <w:fldChar w:fldCharType="end"/>
-    </w:r>
-    <w:r>
-      <w:rPr>
-        <w:noProof/>
-      </w:rPr>
-      <w:tab/>
-    </w:r>
-    <w:r>
-      <w:fldChar w:fldCharType="begin"/>
-    </w:r>
-    <w:r>
-      <w:instrText xml:space="preserve"> STYLEREF  "Heading 1"  \* MERGEFORMAT </w:instrText>
-    </w:r>
-    <w:r>
-      <w:rPr>
-        <w:noProof/>
-      </w:rPr>
-      <w:fldChar w:fldCharType="end"/>
-    </w:r>
-  </w:p>
-</w:hdr>
-</file>
-
-<file path=word/header5.xml><?xml version="1.0" encoding="utf-8"?>
-<w:hdr xmlns:wpc="http://schemas.microsoft.com/office/word/2010/wordprocessingCanvas" xmlns:mc="http://schemas.openxmlformats.org/markup-compatibility/2006" xmlns:o="urn:schemas-microsoft-com:office:office" xmlns:r="http://schemas.openxmlformats.org/officeDocument/2006/relationships" xmlns:m="http://schemas.openxmlformats.org/officeDocument/2006/math" xmlns:v="urn:schemas-microsoft-com:vml" xmlns:wp14="http://schemas.microsoft.com/office/word/2010/wordprocessingDrawing" xmlns:wp="http://schemas.openxmlformats.org/drawingml/2006/wordprocessingDrawing" xmlns:w10="urn:schemas-microsoft-com:office:word" xmlns:w="http://schemas.openxmlformats.org/wordprocessingml/2006/main" xmlns:w14="http://schemas.microsoft.com/office/word/2010/wordml" xmlns:wpg="http://schemas.microsoft.com/office/word/2010/wordprocessingGroup" xmlns:wpi="http://schemas.microsoft.com/office/word/2010/wordprocessingInk" xmlns:wne="http://schemas.microsoft.com/office/word/2006/wordml" xmlns:wps="http://schemas.microsoft.com/office/word/2010/wordprocessingShape" mc:Ignorable="w14 wp14">
-  <w:p>
-    <w:pPr>
-      <w:pStyle w:val="Header"/>
-    </w:pPr>
-    <w:fldSimple w:instr=" STYLEREF  Title  \* MERGEFORMAT ">
-      <w:r>
-        <w:rPr>
-          <w:noProof/>
-        </w:rPr>
-        <w:t>HDF5 Single-Writer/Multiple-Reader User’s Guide</w:t>
-      </w:r>
-    </w:fldSimple>
-    <w:r>
-      <w:rPr>
-        <w:noProof/>
-      </w:rPr>
-      <w:t xml:space="preserve"> </w:t>
-    </w:r>
-    <w:r>
-      <w:rPr>
-        <w:noProof/>
-      </w:rPr>
-      <w:tab/>
-    </w:r>
-    <w:r>
-      <w:tab/>
-    </w:r>
-    <w:fldSimple w:instr=" STYLEREF  &quot;Heading 1&quot;  \* MERGEFORMAT ">
-      <w:r>
-        <w:rPr>
-          <w:noProof/>
-        </w:rPr>
-        <w:t>Revision History</w:t>
-      </w:r>
-    </w:fldSimple>
-  </w:p>
-</w:hdr>
-</file>
-
 <file path=word/numbering.xml><?xml version="1.0" encoding="utf-8"?>
-<w:numbering xmlns:wpc="http://schemas.microsoft.com/office/word/2010/wordprocessingCanvas" xmlns:mc="http://schemas.openxmlformats.org/markup-compatibility/2006" xmlns:o="urn:schemas-microsoft-com:office:office" xmlns:r="http://schemas.openxmlformats.org/officeDocument/2006/relationships" xmlns:m="http://schemas.openxmlformats.org/officeDocument/2006/math" xmlns:v="urn:schemas-microsoft-com:vml" xmlns:wp14="http://schemas.microsoft.com/office/word/2010/wordprocessingDrawing" xmlns:wp="http://schemas.openxmlformats.org/drawingml/2006/wordprocessingDrawing" xmlns:w10="urn:schemas-microsoft-com:office:word" xmlns:w="http://schemas.openxmlformats.org/wordprocessingml/2006/main" xmlns:w14="http://schemas.microsoft.com/office/word/2010/wordml" xmlns:wpg="http://schemas.microsoft.com/office/word/2010/wordprocessingGroup" xmlns:wpi="http://schemas.microsoft.com/office/word/2010/wordprocessingInk" xmlns:wne="http://schemas.microsoft.com/office/word/2006/wordml" xmlns:wps="http://schemas.microsoft.com/office/word/2010/wordprocessingShape" mc:Ignorable="w14 wp14">
+<w:numbering xmlns:wpc="http://schemas.microsoft.com/office/word/2010/wordprocessingCanvas" xmlns:mo="http://schemas.microsoft.com/office/mac/office/2008/main" xmlns:mc="http://schemas.openxmlformats.org/markup-compatibility/2006" xmlns:mv="urn:schemas-microsoft-com:mac:vml" xmlns:o="urn:schemas-microsoft-com:office:office" xmlns:r="http://schemas.openxmlformats.org/officeDocument/2006/relationships" xmlns:m="http://schemas.openxmlformats.org/officeDocument/2006/math" xmlns:v="urn:schemas-microsoft-com:vml" xmlns:wp14="http://schemas.microsoft.com/office/word/2010/wordprocessingDrawing" xmlns:wp="http://schemas.openxmlformats.org/drawingml/2006/wordprocessingDrawing" xmlns:w10="urn:schemas-microsoft-com:office:word" xmlns:w="http://schemas.openxmlformats.org/wordprocessingml/2006/main" xmlns:w14="http://schemas.microsoft.com/office/word/2010/wordml" xmlns:wpg="http://schemas.microsoft.com/office/word/2010/wordprocessingGroup" xmlns:wpi="http://schemas.microsoft.com/office/word/2010/wordprocessingInk" xmlns:wne="http://schemas.microsoft.com/office/word/2006/wordml" xmlns:wps="http://schemas.microsoft.com/office/word/2010/wordprocessingShape" mc:Ignorable="w14 wp14">
   <w:abstractNum w:abstractNumId="0">
     <w:nsid w:val="FFFFFF7C"/>
     <w:multiLevelType w:val="singleLevel"/>
@@ -12075,7 +12013,7 @@
     </w:rPrDefault>
     <w:pPrDefault/>
   </w:docDefaults>
-  <w:latentStyles w:defLockedState="0" w:defUIPriority="0" w:defSemiHidden="0" w:defUnhideWhenUsed="0" w:defQFormat="0" w:count="267">
+  <w:latentStyles w:defLockedState="0" w:defUIPriority="0" w:defSemiHidden="0" w:defUnhideWhenUsed="0" w:defQFormat="0" w:count="276">
     <w:lsdException w:name="Normal" w:qFormat="1"/>
     <w:lsdException w:name="heading 1" w:uiPriority="9" w:qFormat="1"/>
     <w:lsdException w:name="heading 2" w:uiPriority="9" w:qFormat="1"/>
@@ -13737,7 +13675,7 @@
 </file>
 
 <file path=word/stylesWithEffects.xml><?xml version="1.0" encoding="utf-8"?>
-<w:styles xmlns:wpc="http://schemas.microsoft.com/office/word/2010/wordprocessingCanvas" xmlns:mc="http://schemas.openxmlformats.org/markup-compatibility/2006" xmlns:o="urn:schemas-microsoft-com:office:office" xmlns:r="http://schemas.openxmlformats.org/officeDocument/2006/relationships" xmlns:m="http://schemas.openxmlformats.org/officeDocument/2006/math" xmlns:v="urn:schemas-microsoft-com:vml" xmlns:wp14="http://schemas.microsoft.com/office/word/2010/wordprocessingDrawing" xmlns:wp="http://schemas.openxmlformats.org/drawingml/2006/wordprocessingDrawing" xmlns:w10="urn:schemas-microsoft-com:office:word" xmlns:w="http://schemas.openxmlformats.org/wordprocessingml/2006/main" xmlns:w14="http://schemas.microsoft.com/office/word/2010/wordml" xmlns:wpg="http://schemas.microsoft.com/office/word/2010/wordprocessingGroup" xmlns:wpi="http://schemas.microsoft.com/office/word/2010/wordprocessingInk" xmlns:wne="http://schemas.microsoft.com/office/word/2006/wordml" xmlns:wps="http://schemas.microsoft.com/office/word/2010/wordprocessingShape" mc:Ignorable="w14 wp14">
+<w:styles xmlns:wpc="http://schemas.microsoft.com/office/word/2010/wordprocessingCanvas" xmlns:mo="http://schemas.microsoft.com/office/mac/office/2008/main" xmlns:mc="http://schemas.openxmlformats.org/markup-compatibility/2006" xmlns:mv="urn:schemas-microsoft-com:mac:vml" xmlns:o="urn:schemas-microsoft-com:office:office" xmlns:r="http://schemas.openxmlformats.org/officeDocument/2006/relationships" xmlns:m="http://schemas.openxmlformats.org/officeDocument/2006/math" xmlns:v="urn:schemas-microsoft-com:vml" xmlns:wp14="http://schemas.microsoft.com/office/word/2010/wordprocessingDrawing" xmlns:wp="http://schemas.openxmlformats.org/drawingml/2006/wordprocessingDrawing" xmlns:w10="urn:schemas-microsoft-com:office:word" xmlns:w="http://schemas.openxmlformats.org/wordprocessingml/2006/main" xmlns:w14="http://schemas.microsoft.com/office/word/2010/wordml" xmlns:wpg="http://schemas.microsoft.com/office/word/2010/wordprocessingGroup" xmlns:wpi="http://schemas.microsoft.com/office/word/2010/wordprocessingInk" xmlns:wne="http://schemas.microsoft.com/office/word/2006/wordml" xmlns:wps="http://schemas.microsoft.com/office/word/2010/wordprocessingShape" mc:Ignorable="w14 wp14">
   <w:docDefaults>
     <w:rPrDefault>
       <w:rPr>
@@ -13749,7 +13687,7 @@
     </w:rPrDefault>
     <w:pPrDefault/>
   </w:docDefaults>
-  <w:latentStyles w:defLockedState="0" w:defUIPriority="0" w:defSemiHidden="0" w:defUnhideWhenUsed="0" w:defQFormat="0" w:count="267">
+  <w:latentStyles w:defLockedState="0" w:defUIPriority="0" w:defSemiHidden="0" w:defUnhideWhenUsed="0" w:defQFormat="0" w:count="276">
     <w:lsdException w:name="Normal" w:qFormat="1"/>
     <w:lsdException w:name="heading 1" w:uiPriority="9" w:qFormat="1"/>
     <w:lsdException w:name="heading 2" w:uiPriority="9" w:qFormat="1"/>
@@ -15640,7 +15578,7 @@
 </file>
 
 <file path=customXml/itemProps1.xml><?xml version="1.0" encoding="utf-8"?>
-<ds:datastoreItem xmlns:ds="http://schemas.openxmlformats.org/officeDocument/2006/customXml" ds:itemID="{4EC7FD20-A558-4876-B431-B431B26BE5C2}">
+<ds:datastoreItem xmlns:ds="http://schemas.openxmlformats.org/officeDocument/2006/customXml" ds:itemID="{10B0ADF2-87EF-564A-B570-6F05ECD46E69}">
   <ds:schemaRefs>
     <ds:schemaRef ds:uri="http://schemas.openxmlformats.org/officeDocument/2006/bibliography"/>
   </ds:schemaRefs>

</xml_diff>